<commit_message>
added the updated update of thesis paper
</commit_message>
<xml_diff>
--- a/(editing)Belbis_Dael_Alegrid(Las Pinas)_Ordering and Delivery Tracker App for Quadro King Water Station and Retail Store.docx
+++ b/(editing)Belbis_Dael_Alegrid(Las Pinas)_Ordering and Delivery Tracker App for Quadro King Water Station and Retail Store.docx
@@ -2103,6 +2103,12 @@
         </w:rPr>
         <w:t>oftware Design, Products, and/or Processes</w:t>
       </w:r>
+      <w:r>
+        <w:rPr>
+          <w:rFonts w:ascii="Arial" w:hAnsi="Arial" w:cs="Arial"/>
+        </w:rPr>
+        <w:t>………………………………….34-36</w:t>
+      </w:r>
     </w:p>
     <w:p>
       <w:pPr>
@@ -2124,6 +2130,12 @@
         </w:rPr>
         <w:t>ystem Architecture</w:t>
       </w:r>
+      <w:r>
+        <w:rPr>
+          <w:rFonts w:ascii="Arial" w:hAnsi="Arial" w:cs="Arial"/>
+        </w:rPr>
+        <w:t>………………………………………………………………..36-38</w:t>
+      </w:r>
     </w:p>
     <w:p>
       <w:pPr>
@@ -2145,6 +2157,12 @@
         </w:rPr>
         <w:t>onceptual Design</w:t>
       </w:r>
+      <w:r>
+        <w:rPr>
+          <w:rFonts w:ascii="Arial" w:hAnsi="Arial" w:cs="Arial"/>
+        </w:rPr>
+        <w:t>…………………………………………………………………39-43</w:t>
+      </w:r>
     </w:p>
     <w:p>
       <w:pPr>
@@ -2166,6 +2184,12 @@
         </w:rPr>
         <w:t>ost Benefit Analysis</w:t>
       </w:r>
+      <w:r>
+        <w:rPr>
+          <w:rFonts w:ascii="Arial" w:hAnsi="Arial" w:cs="Arial"/>
+        </w:rPr>
+        <w:t>………………………………………………………………43-46</w:t>
+      </w:r>
     </w:p>
     <w:p>
       <w:pPr>
@@ -2187,6 +2211,12 @@
         </w:rPr>
         <w:t>equirement Analysis</w:t>
       </w:r>
+      <w:r>
+        <w:rPr>
+          <w:rFonts w:ascii="Arial" w:hAnsi="Arial" w:cs="Arial"/>
+        </w:rPr>
+        <w:t>……………………………………………………………..46-49</w:t>
+      </w:r>
     </w:p>
     <w:p>
       <w:pPr>
@@ -2207,6 +2237,12 @@
           <w:rFonts w:ascii="Arial" w:hAnsi="Arial" w:cs="Arial"/>
         </w:rPr>
         <w:t>ystem Architecture / System Flow</w:t>
+      </w:r>
+      <w:r>
+        <w:rPr>
+          <w:rFonts w:ascii="Arial" w:hAnsi="Arial" w:cs="Arial"/>
+        </w:rPr>
+        <w:t>………………………………………………49-62</w:t>
       </w:r>
     </w:p>
     <w:p>
@@ -10493,6 +10529,24 @@
         <w:fldChar w:fldCharType="separate"/>
       </w:r>
       <w:r>
+        <w:fldChar w:fldCharType="begin"/>
+      </w:r>
+      <w:r>
+        <w:instrText xml:space="preserve"> </w:instrText>
+      </w:r>
+      <w:r>
+        <w:instrText>INCLUDEPICTURE  "https://upload.wikimedia.org/wikipedia/commons/thumb/e/e8/Systems_Engineering_Process_II.svg/1920px-Sy</w:instrText>
+      </w:r>
+      <w:r>
+        <w:instrText>stems_Engineering_Process_II.svg.png" \* MERGEFORMATINET</w:instrText>
+      </w:r>
+      <w:r>
+        <w:instrText xml:space="preserve"> </w:instrText>
+      </w:r>
+      <w:r>
+        <w:fldChar w:fldCharType="separate"/>
+      </w:r>
+      <w:r>
         <w:pict w14:anchorId="42DAC319">
           <v:shapetype id="_x0000_t75" coordsize="21600,21600" o:spt="75" o:preferrelative="t" path="m@4@5l@4@11@9@11@9@5xe" filled="f" stroked="f">
             <v:stroke joinstyle="miter"/>
@@ -10517,6 +10571,9 @@
             <v:imagedata r:id="rId16" r:href="rId17"/>
           </v:shape>
         </w:pict>
+      </w:r>
+      <w:r>
+        <w:fldChar w:fldCharType="end"/>
       </w:r>
       <w:r>
         <w:fldChar w:fldCharType="end"/>

</xml_diff>